<commit_message>
updated general notes after some tidying up
included a crude, hand wave-y version of the project outline, scientific aims and methods
</commit_message>
<xml_diff>
--- a/Hin's_files/general notes.docx
+++ b/Hin's_files/general notes.docx
@@ -3,6 +3,19 @@
 <w:document xmlns:wpc="http://schemas.microsoft.com/office/word/2010/wordprocessingCanvas" xmlns:cx="http://schemas.microsoft.com/office/drawing/2014/chartex" xmlns:cx1="http://schemas.microsoft.com/office/drawing/2015/9/8/chartex" xmlns:cx2="http://schemas.microsoft.com/office/drawing/2015/10/21/chartex" xmlns:cx3="http://schemas.microsoft.com/office/drawing/2016/5/9/chartex" xmlns:cx4="http://schemas.microsoft.com/office/drawing/2016/5/10/chartex" xmlns:cx5="http://schemas.microsoft.com/office/drawing/2016/5/11/chartex" xmlns:cx6="http://schemas.microsoft.com/office/drawing/2016/5/12/chartex" xmlns:cx7="http://schemas.microsoft.com/office/drawing/2016/5/13/chartex" xmlns:cx8="http://schemas.microsoft.com/office/drawing/2016/5/14/chartex" xmlns:mc="http://schemas.openxmlformats.org/markup-compatibility/2006" xmlns:aink="http://schemas.microsoft.com/office/drawing/2016/ink" xmlns:am3d="http://schemas.microsoft.com/office/drawing/2017/model3d" xmlns:o="urn:schemas-microsoft-com:office:office" xmlns:r="http://schemas.openxmlformats.org/officeDocument/2006/relationships" xmlns:m="http://schemas.openxmlformats.org/officeDocument/2006/math" xmlns:v="urn:schemas-microsoft-com:vml" xmlns:wp14="http://schemas.microsoft.com/office/word/2010/wordprocessingDrawing" xmlns:wp="http://schemas.openxmlformats.org/drawingml/2006/wordprocessingDrawing" xmlns:w10="urn:schemas-microsoft-com:office:word" xmlns:w="http://schemas.openxmlformats.org/wordprocessingml/2006/main" xmlns:w14="http://schemas.microsoft.com/office/word/2010/wordml" xmlns:w15="http://schemas.microsoft.com/office/word/2012/wordml" xmlns:w16cid="http://schemas.microsoft.com/office/word/2016/wordml/cid" xmlns:w16se="http://schemas.microsoft.com/office/word/2015/wordml/symex" xmlns:wpg="http://schemas.microsoft.com/office/word/2010/wordprocessingGroup" xmlns:wpi="http://schemas.microsoft.com/office/word/2010/wordprocessingInk" xmlns:wne="http://schemas.microsoft.com/office/word/2006/wordml" xmlns:wps="http://schemas.microsoft.com/office/word/2010/wordprocessingShape" mc:Ignorable="w14 w15 w16se w16cid wp14">
   <w:body>
     <w:p>
+      <w:pPr>
+        <w:rPr>
+          <w:b/>
+        </w:rPr>
+      </w:pPr>
+      <w:r>
+        <w:rPr>
+          <w:b/>
+        </w:rPr>
+        <w:t>Proposal structure:</w:t>
+      </w:r>
+    </w:p>
+    <w:p>
       <w:r>
         <w:t>Abstract</w:t>
       </w:r>
@@ -230,240 +243,576 @@
       <w:r>
         <w:t xml:space="preserve">Good stuff for getting age and spread of cluster’s star age: </w:t>
       </w:r>
+    </w:p>
+    <w:p/>
+    <w:p>
+      <w:r>
+        <w:t>Work flow</w:t>
+      </w:r>
+    </w:p>
+    <w:p>
+      <w:r>
+        <w:t>Week 1-4 background research and proposal</w:t>
+      </w:r>
+    </w:p>
+    <w:p>
+      <w:r>
+        <w:t>Week 5-7 HMC and NUTS on M67</w:t>
+      </w:r>
+    </w:p>
+    <w:p>
+      <w:r>
+        <w:t>Week 8-11 research for grid/stellar models for neural net</w:t>
+      </w:r>
+    </w:p>
+    <w:p>
+      <w:r>
+        <w:t>Term break building neural net</w:t>
+      </w:r>
+    </w:p>
+    <w:p>
+      <w:r>
+        <w:t>Week 1-5 building and testing neural net with validating program</w:t>
+      </w:r>
+    </w:p>
+    <w:p>
+      <w:r>
+        <w:lastRenderedPageBreak/>
+        <w:t>Week 6-8 extra stuff</w:t>
+      </w:r>
+    </w:p>
+    <w:p>
+      <w:r>
+        <w:t>Week 9-11 write up</w:t>
+      </w:r>
+    </w:p>
+    <w:p/>
+    <w:p>
+      <w:r>
+        <w:t>References</w:t>
+      </w:r>
+    </w:p>
+    <w:p/>
+    <w:p>
+      <w:r>
+        <w:t>##############################################</w:t>
+      </w:r>
+    </w:p>
+    <w:p>
+      <w:pPr>
+        <w:rPr>
+          <w:b/>
+        </w:rPr>
+      </w:pPr>
       <w:bookmarkStart w:id="0" w:name="_GoBack"/>
-      <w:bookmarkEnd w:id="0"/>
+      <w:r>
+        <w:rPr>
+          <w:b/>
+        </w:rPr>
+        <w:t>Outline of project:</w:t>
+      </w:r>
+    </w:p>
+    <w:p>
+      <w:proofErr w:type="spellStart"/>
+      <w:r>
+        <w:t>Sciency</w:t>
+      </w:r>
+      <w:proofErr w:type="spellEnd"/>
+      <w:r>
+        <w:t xml:space="preserve"> bit: </w:t>
+      </w:r>
+    </w:p>
+    <w:p>
+      <w:pPr>
+        <w:pStyle w:val="ListParagraph"/>
+        <w:numPr>
+          <w:ilvl w:val="0"/>
+          <w:numId w:val="4"/>
+        </w:numPr>
+      </w:pPr>
+      <w:r>
+        <w:t xml:space="preserve">trying to get age distribution (mean and spread) of some well documented open cluster, current candidate is M67 (other candidates: </w:t>
+      </w:r>
+      <w:r>
+        <w:t>NGC6819</w:t>
+      </w:r>
+      <w:r>
+        <w:t xml:space="preserve">, </w:t>
+      </w:r>
+      <w:r>
+        <w:t>NGC6791</w:t>
+      </w:r>
+      <w:r>
+        <w:t xml:space="preserve">, </w:t>
+      </w:r>
+      <w:r>
+        <w:t>M4 (GC not OC but ...)</w:t>
+      </w:r>
+      <w:r>
+        <w:t xml:space="preserve">, </w:t>
+      </w:r>
+      <w:r>
+        <w:t>Ruprecht 147</w:t>
+      </w:r>
+      <w:r>
+        <w:t>)</w:t>
+      </w:r>
+    </w:p>
+    <w:p>
+      <w:pPr>
+        <w:pStyle w:val="ListParagraph"/>
+        <w:numPr>
+          <w:ilvl w:val="0"/>
+          <w:numId w:val="4"/>
+        </w:numPr>
+      </w:pPr>
+      <w:r>
+        <w:t>with age distribution and perhaps a good estimation of the individual star’s ages, can work on stuff related to Mg/Fe, which is believed to have a direct relationship with how old the stars are (due to supernova history of the Milky way/star cluster) (e.g. if find any form of correlation between age, either by direct plotting of individual stars, or having the Mg/Fe range increase with increase age range on different open clusters, are super good results)</w:t>
+      </w:r>
+    </w:p>
+    <w:p>
+      <w:r>
+        <w:t>Method stuff:</w:t>
+      </w:r>
+    </w:p>
+    <w:p>
+      <w:pPr>
+        <w:pStyle w:val="ListParagraph"/>
+        <w:numPr>
+          <w:ilvl w:val="0"/>
+          <w:numId w:val="4"/>
+        </w:numPr>
+      </w:pPr>
+      <w:r>
+        <w:t>forward modelling = from stellar properties/parameters/fundamentals (Guy uses fundamentals) to observables</w:t>
+      </w:r>
+    </w:p>
+    <w:p>
+      <w:pPr>
+        <w:pStyle w:val="ListParagraph"/>
+        <w:numPr>
+          <w:ilvl w:val="0"/>
+          <w:numId w:val="4"/>
+        </w:numPr>
+      </w:pPr>
+      <w:r>
+        <w:t>backward modelling = from observables to stellar parameters</w:t>
+      </w:r>
+    </w:p>
+    <w:p>
+      <w:pPr>
+        <w:pStyle w:val="ListParagraph"/>
+        <w:numPr>
+          <w:ilvl w:val="0"/>
+          <w:numId w:val="4"/>
+        </w:numPr>
+      </w:pPr>
+      <w:r>
+        <w:t xml:space="preserve">forward is better than backward cause much </w:t>
+      </w:r>
+      <w:proofErr w:type="spellStart"/>
+      <w:r>
+        <w:t>much</w:t>
+      </w:r>
+      <w:proofErr w:type="spellEnd"/>
+      <w:r>
+        <w:t xml:space="preserve"> easier to do hieratical modelling and Bayesian inference on stuff that follows the flow of physics</w:t>
+      </w:r>
+    </w:p>
+    <w:p>
+      <w:pPr>
+        <w:pStyle w:val="ListParagraph"/>
+        <w:numPr>
+          <w:ilvl w:val="0"/>
+          <w:numId w:val="4"/>
+        </w:numPr>
+      </w:pPr>
+      <w:r>
+        <w:t>Overarching structure is a massive hieratical model through HMC, with layers “hyper prior”, “prior”, “</w:t>
+      </w:r>
+      <w:r>
+        <w:t>model</w:t>
+      </w:r>
+      <w:r>
+        <w:t xml:space="preserve"> population’s true values, inputs and outputs”, “</w:t>
+      </w:r>
+      <w:r>
+        <w:t>model population’s observed values”, “real observed values”, “posterior”</w:t>
+      </w:r>
+    </w:p>
+    <w:p>
+      <w:pPr>
+        <w:pStyle w:val="ListParagraph"/>
+        <w:numPr>
+          <w:ilvl w:val="0"/>
+          <w:numId w:val="4"/>
+        </w:numPr>
+      </w:pPr>
+      <w:r>
+        <w:t>For each stellar parameter that we are trying to estimate, we set up one hyper prior, with a guess from previous research, mu and uncertainty del mu, and a spread sigma and an uncertainty on spread del sigma</w:t>
+      </w:r>
+    </w:p>
+    <w:p>
+      <w:pPr>
+        <w:pStyle w:val="ListParagraph"/>
+        <w:numPr>
+          <w:ilvl w:val="0"/>
+          <w:numId w:val="4"/>
+        </w:numPr>
+      </w:pPr>
+      <w:r>
+        <w:t>A whole bunch of priors that consist of (</w:t>
+      </w:r>
+      <w:proofErr w:type="spellStart"/>
+      <w:r>
+        <w:t>mu_i</w:t>
+      </w:r>
+      <w:proofErr w:type="spellEnd"/>
+      <w:r>
+        <w:t xml:space="preserve">, </w:t>
+      </w:r>
+      <w:proofErr w:type="spellStart"/>
+      <w:r>
+        <w:t>sigma_i</w:t>
+      </w:r>
+      <w:proofErr w:type="spellEnd"/>
+      <w:r>
+        <w:t>) is created that correspond to the normal distributions given by mu, del mu, sigma and del sigma</w:t>
+      </w:r>
+    </w:p>
+    <w:p>
+      <w:pPr>
+        <w:pStyle w:val="ListParagraph"/>
+        <w:numPr>
+          <w:ilvl w:val="0"/>
+          <w:numId w:val="4"/>
+        </w:numPr>
+      </w:pPr>
+      <w:r>
+        <w:t>For each of those priors, a population of N stars is created, each with a set of stellar parameters to be pumped into the already trained NN to get the observables of that modelled star</w:t>
+      </w:r>
+    </w:p>
+    <w:p>
+      <w:pPr>
+        <w:pStyle w:val="ListParagraph"/>
+        <w:numPr>
+          <w:ilvl w:val="0"/>
+          <w:numId w:val="4"/>
+        </w:numPr>
+      </w:pPr>
+      <w:r>
+        <w:t>The modelled star population’s observables will have observational noise added to them (according to some noise manually specified)</w:t>
+      </w:r>
+    </w:p>
+    <w:p>
+      <w:pPr>
+        <w:pStyle w:val="ListParagraph"/>
+        <w:numPr>
+          <w:ilvl w:val="0"/>
+          <w:numId w:val="4"/>
+        </w:numPr>
+      </w:pPr>
+      <w:r>
+        <w:t>The modelled star population’s noise added observables will be compared to the real observed values, to give a posterior, an evaluation of how “look alike” the two populations are</w:t>
+      </w:r>
+    </w:p>
+    <w:p>
+      <w:pPr>
+        <w:pStyle w:val="ListParagraph"/>
+        <w:numPr>
+          <w:ilvl w:val="0"/>
+          <w:numId w:val="4"/>
+        </w:numPr>
+      </w:pPr>
+      <w:r>
+        <w:t xml:space="preserve">With </w:t>
+      </w:r>
+      <w:proofErr w:type="gramStart"/>
+      <w:r>
+        <w:t>a large number of</w:t>
+      </w:r>
+      <w:proofErr w:type="gramEnd"/>
+      <w:r>
+        <w:t xml:space="preserve"> priors made, HMC will sample a bunch of mu and sigma values to construct the posterior distribution against mu and sigma. Peak of that distribution is the number with the highest probability to be the real value (of a certain stellar parameter) for the population of </w:t>
+      </w:r>
+      <w:r>
+        <w:t>stars</w:t>
+      </w:r>
+      <w:r>
+        <w:t xml:space="preserve"> in concern</w:t>
+      </w:r>
+    </w:p>
+    <w:p>
+      <w:pPr>
+        <w:pStyle w:val="ListParagraph"/>
+        <w:numPr>
+          <w:ilvl w:val="0"/>
+          <w:numId w:val="4"/>
+        </w:numPr>
+      </w:pPr>
+      <w:r>
+        <w:lastRenderedPageBreak/>
+        <w:t>done</w:t>
+      </w:r>
+    </w:p>
+    <w:bookmarkEnd w:id="0"/>
+    <w:p>
+      <w:r>
+        <w:t>##############################################</w:t>
+      </w:r>
+    </w:p>
+    <w:p>
+      <w:r>
+        <w:t xml:space="preserve">European </w:t>
+      </w:r>
+      <w:proofErr w:type="spellStart"/>
+      <w:r>
+        <w:t>CoRoT</w:t>
+      </w:r>
+      <w:proofErr w:type="spellEnd"/>
+    </w:p>
+    <w:p>
+      <w:r>
+        <w:t>(Auvergne et al. 2009) and the NASA Kepler (Koch et al.</w:t>
+      </w:r>
+    </w:p>
+    <w:p>
+      <w:r>
+        <w:t>2010) space telescopes</w:t>
+      </w:r>
     </w:p>
     <w:p/>
-    <w:p>
-      <w:r>
-        <w:t>Work flow</w:t>
-      </w:r>
-    </w:p>
-    <w:p>
-      <w:r>
-        <w:t>Week 1-4 background research and proposal</w:t>
-      </w:r>
-    </w:p>
-    <w:p>
-      <w:r>
-        <w:t>Week 5-7 HMC and NUTS on M67</w:t>
-      </w:r>
-    </w:p>
-    <w:p>
-      <w:r>
-        <w:t>Week 8-11 research for grid/stellar models for neural net</w:t>
-      </w:r>
-    </w:p>
-    <w:p>
-      <w:r>
-        <w:t>Term break building neural net</w:t>
-      </w:r>
-    </w:p>
-    <w:p>
-      <w:r>
-        <w:t>Week 1-5 building and testing neural net with validating program</w:t>
-      </w:r>
-    </w:p>
-    <w:p>
-      <w:r>
-        <w:t>Week 6-8 extra stuff</w:t>
-      </w:r>
-    </w:p>
+    <w:p/>
+    <w:p>
+      <w:r>
+        <w:t>List of machine learning on stellar population papers:</w:t>
+      </w:r>
+    </w:p>
+    <w:p>
+      <w:r>
+        <w:t>Verma 2016</w:t>
+      </w:r>
+    </w:p>
+    <w:p>
+      <w:r>
+        <w:t>Bellinger 2016</w:t>
+      </w:r>
+    </w:p>
+    <w:p>
+      <w:r>
+        <w:t xml:space="preserve">Hendriks &amp; </w:t>
+      </w:r>
+      <w:proofErr w:type="spellStart"/>
+      <w:r>
+        <w:t>Aerts</w:t>
+      </w:r>
+      <w:proofErr w:type="spellEnd"/>
+      <w:r>
+        <w:t xml:space="preserve"> 2018</w:t>
+      </w:r>
+    </w:p>
+    <w:p/>
+    <w:p>
+      <w:pPr>
+        <w:rPr>
+          <w:b/>
+        </w:rPr>
+      </w:pPr>
+      <w:r>
+        <w:rPr>
+          <w:b/>
+        </w:rPr>
+        <w:t xml:space="preserve">Stuff got from </w:t>
+      </w:r>
+      <w:r>
+        <w:rPr>
+          <w:b/>
+        </w:rPr>
+        <w:t xml:space="preserve">Hendriks &amp; </w:t>
+      </w:r>
+      <w:proofErr w:type="spellStart"/>
+      <w:r>
+        <w:rPr>
+          <w:b/>
+        </w:rPr>
+        <w:t>Aerts</w:t>
+      </w:r>
+      <w:proofErr w:type="spellEnd"/>
+      <w:r>
+        <w:rPr>
+          <w:b/>
+        </w:rPr>
+        <w:t xml:space="preserve"> 2018</w:t>
+      </w:r>
+      <w:r>
+        <w:rPr>
+          <w:b/>
+        </w:rPr>
+        <w:t>:</w:t>
+      </w:r>
+    </w:p>
+    <w:p>
+      <w:r>
+        <w:t xml:space="preserve">A prominent application of machine learning (ML) to </w:t>
+      </w:r>
+      <w:proofErr w:type="spellStart"/>
+      <w:r>
+        <w:t>lowmass</w:t>
+      </w:r>
+      <w:proofErr w:type="spellEnd"/>
+      <w:r>
+        <w:t xml:space="preserve"> star asteroseismology based on damped pressure modes was developed by Bellinger et al. (2016).</w:t>
+      </w:r>
+    </w:p>
+    <w:p/>
+    <w:p>
+      <w:r>
+        <w:t xml:space="preserve">Why does non-linearity has to be added to neural </w:t>
+      </w:r>
+      <w:proofErr w:type="gramStart"/>
+      <w:r>
+        <w:t>network</w:t>
+      </w:r>
+      <w:proofErr w:type="gramEnd"/>
+    </w:p>
+    <w:p>
+      <w:r>
+        <w:t xml:space="preserve">Overfitting -&gt; penalty term for high weights </w:t>
+      </w:r>
+      <w:r>
+        <w:t>regularization (Ng 2004)</w:t>
+      </w:r>
+    </w:p>
+    <w:p/>
+    <w:p>
+      <w:r>
+        <w:t xml:space="preserve">The input data for the neural network are 8D: the six stellar parameters (M, X, Z, </w:t>
+      </w:r>
+      <w:proofErr w:type="spellStart"/>
+      <w:r>
+        <w:t>Xc</w:t>
+      </w:r>
+      <w:proofErr w:type="spellEnd"/>
+      <w:r>
+        <w:t xml:space="preserve">, </w:t>
+      </w:r>
+      <w:proofErr w:type="spellStart"/>
+      <w:r>
+        <w:t>fov</w:t>
+      </w:r>
+      <w:proofErr w:type="spellEnd"/>
+      <w:r>
+        <w:t xml:space="preserve">, and </w:t>
+      </w:r>
+      <w:proofErr w:type="spellStart"/>
+      <w:r>
+        <w:t>Dmix</w:t>
+      </w:r>
+      <w:proofErr w:type="spellEnd"/>
+      <w:r>
+        <w:t xml:space="preserve">) and two integer mode quantum numbers connected with the frequency of the zonal mode: l and </w:t>
+      </w:r>
+      <w:proofErr w:type="spellStart"/>
+      <w:r>
+        <w:t>npg</w:t>
+      </w:r>
+      <w:proofErr w:type="spellEnd"/>
+      <w:r>
+        <w:t xml:space="preserve">. The output of the network is the mode frequency f </w:t>
+      </w:r>
+      <w:proofErr w:type="spellStart"/>
+      <w:r>
+        <w:t>i</w:t>
+      </w:r>
+      <w:proofErr w:type="spellEnd"/>
+      <w:r>
+        <w:t xml:space="preserve"> </w:t>
+      </w:r>
+      <w:proofErr w:type="spellStart"/>
+      <w:r>
+        <w:t>th</w:t>
+      </w:r>
+      <w:proofErr w:type="spellEnd"/>
+      <w:r>
+        <w:t xml:space="preserve"> for all modes </w:t>
+      </w:r>
+      <w:proofErr w:type="spellStart"/>
+      <w:r>
+        <w:t>i</w:t>
+      </w:r>
+      <w:proofErr w:type="spellEnd"/>
+      <w:r>
+        <w:t xml:space="preserve"> with degree 0, 1, or 2 and for all radial orders </w:t>
+      </w:r>
+      <w:proofErr w:type="spellStart"/>
+      <w:r>
+        <w:t>npg</w:t>
+      </w:r>
+      <w:proofErr w:type="spellEnd"/>
+      <w:r>
+        <w:t xml:space="preserve"> Î- + [ 50, 5] (see Figure 1).</w:t>
+      </w:r>
+    </w:p>
+    <w:p/>
+    <w:p>
+      <w:r>
+        <w:t>After trained model from grids</w:t>
+      </w:r>
+      <w:r>
+        <w:t xml:space="preserve">, now with a trained neural network, to go backwards and find the corresponding stellar parameters with a given set of mode </w:t>
+      </w:r>
+      <w:proofErr w:type="spellStart"/>
+      <w:r>
+        <w:t>freq</w:t>
+      </w:r>
+      <w:proofErr w:type="spellEnd"/>
+      <w:r>
+        <w:t xml:space="preserve">, used a cost function under a particle finder (PF). PF looks for the local region in the 6D input space and finds the values that gives the least error compared to the mode </w:t>
+      </w:r>
+      <w:proofErr w:type="spellStart"/>
+      <w:r>
+        <w:t>freqs</w:t>
+      </w:r>
+      <w:proofErr w:type="spellEnd"/>
+      <w:r>
+        <w:t>, under some layered loops of constraining functions.</w:t>
+      </w:r>
+    </w:p>
+    <w:p/>
+    <w:p>
+      <w:r>
+        <w:t xml:space="preserve">Forward modelling in </w:t>
+      </w:r>
+      <w:proofErr w:type="spellStart"/>
+      <w:r>
+        <w:t>astroseismology</w:t>
+      </w:r>
+      <w:proofErr w:type="spellEnd"/>
+      <w:r>
+        <w:t xml:space="preserve"> = making a model that gives observables (del nu, nu max, individual mode </w:t>
+      </w:r>
+      <w:proofErr w:type="spellStart"/>
+      <w:r>
+        <w:t>freq</w:t>
+      </w:r>
+      <w:proofErr w:type="spellEnd"/>
+      <w:r>
+        <w:t>) from stellar parameters (mass, radius, age)</w:t>
+      </w:r>
+    </w:p>
+    <w:p/>
     <w:p>
       <w:r>
         <w:lastRenderedPageBreak/>
-        <w:t>Week 9-11 write up</w:t>
+        <w:t>Kendall &amp; Gal (2017)</w:t>
+      </w:r>
+      <w:r>
+        <w:t>: procedures to turning a deep neural network into a Bayesian deep neural network that also gives uncertainties</w:t>
       </w:r>
     </w:p>
     <w:p/>
     <w:p>
       <w:r>
-        <w:t>References</w:t>
-      </w:r>
-    </w:p>
-    <w:p/>
-    <w:p>
-      <w:r>
-        <w:t xml:space="preserve">European </w:t>
-      </w:r>
-      <w:proofErr w:type="spellStart"/>
-      <w:r>
-        <w:t>CoRoT</w:t>
-      </w:r>
-      <w:proofErr w:type="spellEnd"/>
-    </w:p>
-    <w:p>
-      <w:r>
-        <w:t>(Auvergne et al. 2009) and the NASA Kepler (Koch et al.</w:t>
-      </w:r>
-    </w:p>
-    <w:p>
-      <w:r>
-        <w:t>2010) space telescopes</w:t>
-      </w:r>
-    </w:p>
-    <w:p/>
-    <w:p>
-      <w:r>
-        <w:t xml:space="preserve">A prominent application of machine learning (ML) to </w:t>
-      </w:r>
-      <w:proofErr w:type="spellStart"/>
-      <w:r>
-        <w:t>lowmass</w:t>
-      </w:r>
-      <w:proofErr w:type="spellEnd"/>
-      <w:r>
-        <w:t xml:space="preserve"> star asteroseismology based on damped pressure modes was developed by Bellinger et al. (2016).</w:t>
-      </w:r>
-    </w:p>
-    <w:p/>
-    <w:p>
-      <w:r>
-        <w:t xml:space="preserve">Why does non-linearity has to be added to neural </w:t>
-      </w:r>
-      <w:proofErr w:type="gramStart"/>
-      <w:r>
-        <w:t>network</w:t>
-      </w:r>
-      <w:proofErr w:type="gramEnd"/>
-    </w:p>
-    <w:p>
-      <w:r>
-        <w:t xml:space="preserve">Overfitting -&gt; penalty term for high weights </w:t>
-      </w:r>
-      <w:r>
-        <w:t>regularization (Ng 2004)</w:t>
-      </w:r>
-    </w:p>
-    <w:p/>
-    <w:p>
-      <w:r>
-        <w:t xml:space="preserve">The input data for the neural network are 8D: the six stellar parameters (M, X, Z, </w:t>
-      </w:r>
-      <w:proofErr w:type="spellStart"/>
-      <w:r>
-        <w:t>Xc</w:t>
-      </w:r>
-      <w:proofErr w:type="spellEnd"/>
-      <w:r>
-        <w:t xml:space="preserve">, </w:t>
-      </w:r>
-      <w:proofErr w:type="spellStart"/>
-      <w:r>
-        <w:t>fov</w:t>
-      </w:r>
-      <w:proofErr w:type="spellEnd"/>
-      <w:r>
-        <w:t xml:space="preserve">, and </w:t>
-      </w:r>
-      <w:proofErr w:type="spellStart"/>
-      <w:r>
-        <w:t>Dmix</w:t>
-      </w:r>
-      <w:proofErr w:type="spellEnd"/>
-      <w:r>
-        <w:t xml:space="preserve">) and two integer mode quantum numbers connected with the frequency of the zonal mode: l and </w:t>
-      </w:r>
-      <w:proofErr w:type="spellStart"/>
-      <w:r>
-        <w:t>npg</w:t>
-      </w:r>
-      <w:proofErr w:type="spellEnd"/>
-      <w:r>
-        <w:t xml:space="preserve">. The output of the network is the mode frequency f </w:t>
-      </w:r>
-      <w:proofErr w:type="spellStart"/>
-      <w:r>
-        <w:t>i</w:t>
-      </w:r>
-      <w:proofErr w:type="spellEnd"/>
-      <w:r>
-        <w:t xml:space="preserve"> </w:t>
-      </w:r>
-      <w:proofErr w:type="spellStart"/>
-      <w:r>
-        <w:t>th</w:t>
-      </w:r>
-      <w:proofErr w:type="spellEnd"/>
-      <w:r>
-        <w:t xml:space="preserve"> for all modes </w:t>
-      </w:r>
-      <w:proofErr w:type="spellStart"/>
-      <w:r>
-        <w:t>i</w:t>
-      </w:r>
-      <w:proofErr w:type="spellEnd"/>
-      <w:r>
-        <w:t xml:space="preserve"> with degree 0, 1, or 2 and for all radial orders </w:t>
-      </w:r>
-      <w:proofErr w:type="spellStart"/>
-      <w:r>
-        <w:t>npg</w:t>
-      </w:r>
-      <w:proofErr w:type="spellEnd"/>
-      <w:r>
-        <w:t xml:space="preserve"> Î- + [ 50, 5] (see Figure 1).</w:t>
-      </w:r>
-    </w:p>
-    <w:p/>
-    <w:p>
-      <w:r>
-        <w:t>After trained model from grids</w:t>
-      </w:r>
-      <w:r>
-        <w:t xml:space="preserve">, now with a trained neural network, to go backwards and find the corresponding stellar parameters with a given set of mode </w:t>
-      </w:r>
-      <w:proofErr w:type="spellStart"/>
-      <w:r>
-        <w:t>freq</w:t>
-      </w:r>
-      <w:proofErr w:type="spellEnd"/>
-      <w:r>
-        <w:t xml:space="preserve">, used a cost function under a particle finder (PF). PF looks for the local region in the 6D input space and finds the values that gives the least error compared to the mode </w:t>
-      </w:r>
-      <w:proofErr w:type="spellStart"/>
-      <w:r>
-        <w:t>freqs</w:t>
-      </w:r>
-      <w:proofErr w:type="spellEnd"/>
-      <w:r>
-        <w:t>, under some layered loops of constraining functions.</w:t>
-      </w:r>
-    </w:p>
-    <w:p/>
-    <w:p>
-      <w:r>
-        <w:t xml:space="preserve">Forward modelling in </w:t>
-      </w:r>
-      <w:proofErr w:type="spellStart"/>
-      <w:r>
-        <w:t>astroseismology</w:t>
-      </w:r>
-      <w:proofErr w:type="spellEnd"/>
-      <w:r>
-        <w:t xml:space="preserve"> = making a model that gives observables (del nu, nu max, individual mode </w:t>
-      </w:r>
-      <w:proofErr w:type="spellStart"/>
-      <w:r>
-        <w:t>freq</w:t>
-      </w:r>
-      <w:proofErr w:type="spellEnd"/>
-      <w:r>
-        <w:t>) from stellar parameters (mass, radius, age)</w:t>
-      </w:r>
-    </w:p>
-    <w:p/>
-    <w:p>
-      <w:r>
-        <w:t>Kendall &amp; Gal (2017)</w:t>
-      </w:r>
-      <w:r>
-        <w:t>: procedures to turning a deep neural network into a Bayesian deep neural network that also gives uncertainties</w:t>
-      </w:r>
-    </w:p>
-    <w:p/>
-    <w:p>
-      <w:r>
         <w:t xml:space="preserve">To site </w:t>
       </w:r>
       <w:proofErr w:type="spellStart"/>
@@ -474,7 +823,7 @@
       <w:r>
         <w:t xml:space="preserve">: </w:t>
       </w:r>
-      <w:hyperlink r:id="rId4" w:history="1">
+      <w:hyperlink r:id="rId5" w:history="1">
         <w:r>
           <w:rPr>
             <w:rStyle w:val="Hyperlink"/>
@@ -491,6 +840,448 @@
     </w:sectPr>
   </w:body>
 </w:document>
+</file>
+
+<file path=word/numbering.xml><?xml version="1.0" encoding="utf-8"?>
+<w:numbering xmlns:wpc="http://schemas.microsoft.com/office/word/2010/wordprocessingCanvas" xmlns:cx="http://schemas.microsoft.com/office/drawing/2014/chartex" xmlns:cx1="http://schemas.microsoft.com/office/drawing/2015/9/8/chartex" xmlns:cx2="http://schemas.microsoft.com/office/drawing/2015/10/21/chartex" xmlns:cx3="http://schemas.microsoft.com/office/drawing/2016/5/9/chartex" xmlns:cx4="http://schemas.microsoft.com/office/drawing/2016/5/10/chartex" xmlns:cx5="http://schemas.microsoft.com/office/drawing/2016/5/11/chartex" xmlns:cx6="http://schemas.microsoft.com/office/drawing/2016/5/12/chartex" xmlns:cx7="http://schemas.microsoft.com/office/drawing/2016/5/13/chartex" xmlns:cx8="http://schemas.microsoft.com/office/drawing/2016/5/14/chartex" xmlns:mc="http://schemas.openxmlformats.org/markup-compatibility/2006" xmlns:aink="http://schemas.microsoft.com/office/drawing/2016/ink" xmlns:am3d="http://schemas.microsoft.com/office/drawing/2017/model3d" xmlns:o="urn:schemas-microsoft-com:office:office" xmlns:r="http://schemas.openxmlformats.org/officeDocument/2006/relationships" xmlns:m="http://schemas.openxmlformats.org/officeDocument/2006/math" xmlns:v="urn:schemas-microsoft-com:vml" xmlns:wp14="http://schemas.microsoft.com/office/word/2010/wordprocessingDrawing" xmlns:wp="http://schemas.openxmlformats.org/drawingml/2006/wordprocessingDrawing" xmlns:w10="urn:schemas-microsoft-com:office:word" xmlns:w="http://schemas.openxmlformats.org/wordprocessingml/2006/main" xmlns:w14="http://schemas.microsoft.com/office/word/2010/wordml" xmlns:w15="http://schemas.microsoft.com/office/word/2012/wordml" xmlns:w16cid="http://schemas.microsoft.com/office/word/2016/wordml/cid" xmlns:w16se="http://schemas.microsoft.com/office/word/2015/wordml/symex" xmlns:wpg="http://schemas.microsoft.com/office/word/2010/wordprocessingGroup" xmlns:wpi="http://schemas.microsoft.com/office/word/2010/wordprocessingInk" xmlns:wne="http://schemas.microsoft.com/office/word/2006/wordml" xmlns:wps="http://schemas.microsoft.com/office/word/2010/wordprocessingShape" mc:Ignorable="w14 w15 w16se w16cid wp14">
+  <w:abstractNum w:abstractNumId="0" w15:restartNumberingAfterBreak="0">
+    <w:nsid w:val="01E42DEC"/>
+    <w:multiLevelType w:val="hybridMultilevel"/>
+    <w:tmpl w:val="75BAF864"/>
+    <w:lvl w:ilvl="0" w:tplc="7C7E5BBA">
+      <w:start w:val="2010"/>
+      <w:numFmt w:val="bullet"/>
+      <w:lvlText w:val="-"/>
+      <w:lvlJc w:val="left"/>
+      <w:pPr>
+        <w:ind w:left="720" w:hanging="360"/>
+      </w:pPr>
+      <w:rPr>
+        <w:rFonts w:ascii="Calibri" w:eastAsiaTheme="minorEastAsia" w:hAnsi="Calibri" w:cs="Calibri" w:hint="default"/>
+      </w:rPr>
+    </w:lvl>
+    <w:lvl w:ilvl="1" w:tplc="04090003" w:tentative="1">
+      <w:start w:val="1"/>
+      <w:numFmt w:val="bullet"/>
+      <w:lvlText w:val="o"/>
+      <w:lvlJc w:val="left"/>
+      <w:pPr>
+        <w:ind w:left="1440" w:hanging="360"/>
+      </w:pPr>
+      <w:rPr>
+        <w:rFonts w:ascii="Courier New" w:hAnsi="Courier New" w:cs="Courier New" w:hint="default"/>
+      </w:rPr>
+    </w:lvl>
+    <w:lvl w:ilvl="2" w:tplc="04090005" w:tentative="1">
+      <w:start w:val="1"/>
+      <w:numFmt w:val="bullet"/>
+      <w:lvlText w:val=""/>
+      <w:lvlJc w:val="left"/>
+      <w:pPr>
+        <w:ind w:left="2160" w:hanging="360"/>
+      </w:pPr>
+      <w:rPr>
+        <w:rFonts w:ascii="Wingdings" w:hAnsi="Wingdings" w:hint="default"/>
+      </w:rPr>
+    </w:lvl>
+    <w:lvl w:ilvl="3" w:tplc="04090001" w:tentative="1">
+      <w:start w:val="1"/>
+      <w:numFmt w:val="bullet"/>
+      <w:lvlText w:val=""/>
+      <w:lvlJc w:val="left"/>
+      <w:pPr>
+        <w:ind w:left="2880" w:hanging="360"/>
+      </w:pPr>
+      <w:rPr>
+        <w:rFonts w:ascii="Symbol" w:hAnsi="Symbol" w:hint="default"/>
+      </w:rPr>
+    </w:lvl>
+    <w:lvl w:ilvl="4" w:tplc="04090003" w:tentative="1">
+      <w:start w:val="1"/>
+      <w:numFmt w:val="bullet"/>
+      <w:lvlText w:val="o"/>
+      <w:lvlJc w:val="left"/>
+      <w:pPr>
+        <w:ind w:left="3600" w:hanging="360"/>
+      </w:pPr>
+      <w:rPr>
+        <w:rFonts w:ascii="Courier New" w:hAnsi="Courier New" w:cs="Courier New" w:hint="default"/>
+      </w:rPr>
+    </w:lvl>
+    <w:lvl w:ilvl="5" w:tplc="04090005" w:tentative="1">
+      <w:start w:val="1"/>
+      <w:numFmt w:val="bullet"/>
+      <w:lvlText w:val=""/>
+      <w:lvlJc w:val="left"/>
+      <w:pPr>
+        <w:ind w:left="4320" w:hanging="360"/>
+      </w:pPr>
+      <w:rPr>
+        <w:rFonts w:ascii="Wingdings" w:hAnsi="Wingdings" w:hint="default"/>
+      </w:rPr>
+    </w:lvl>
+    <w:lvl w:ilvl="6" w:tplc="04090001" w:tentative="1">
+      <w:start w:val="1"/>
+      <w:numFmt w:val="bullet"/>
+      <w:lvlText w:val=""/>
+      <w:lvlJc w:val="left"/>
+      <w:pPr>
+        <w:ind w:left="5040" w:hanging="360"/>
+      </w:pPr>
+      <w:rPr>
+        <w:rFonts w:ascii="Symbol" w:hAnsi="Symbol" w:hint="default"/>
+      </w:rPr>
+    </w:lvl>
+    <w:lvl w:ilvl="7" w:tplc="04090003" w:tentative="1">
+      <w:start w:val="1"/>
+      <w:numFmt w:val="bullet"/>
+      <w:lvlText w:val="o"/>
+      <w:lvlJc w:val="left"/>
+      <w:pPr>
+        <w:ind w:left="5760" w:hanging="360"/>
+      </w:pPr>
+      <w:rPr>
+        <w:rFonts w:ascii="Courier New" w:hAnsi="Courier New" w:cs="Courier New" w:hint="default"/>
+      </w:rPr>
+    </w:lvl>
+    <w:lvl w:ilvl="8" w:tplc="04090005" w:tentative="1">
+      <w:start w:val="1"/>
+      <w:numFmt w:val="bullet"/>
+      <w:lvlText w:val=""/>
+      <w:lvlJc w:val="left"/>
+      <w:pPr>
+        <w:ind w:left="6480" w:hanging="360"/>
+      </w:pPr>
+      <w:rPr>
+        <w:rFonts w:ascii="Wingdings" w:hAnsi="Wingdings" w:hint="default"/>
+      </w:rPr>
+    </w:lvl>
+  </w:abstractNum>
+  <w:abstractNum w:abstractNumId="1" w15:restartNumberingAfterBreak="0">
+    <w:nsid w:val="18023EDB"/>
+    <w:multiLevelType w:val="hybridMultilevel"/>
+    <w:tmpl w:val="4B0A3262"/>
+    <w:lvl w:ilvl="0" w:tplc="04090001">
+      <w:start w:val="1"/>
+      <w:numFmt w:val="bullet"/>
+      <w:lvlText w:val=""/>
+      <w:lvlJc w:val="left"/>
+      <w:pPr>
+        <w:ind w:left="720" w:hanging="360"/>
+      </w:pPr>
+      <w:rPr>
+        <w:rFonts w:ascii="Symbol" w:hAnsi="Symbol" w:hint="default"/>
+      </w:rPr>
+    </w:lvl>
+    <w:lvl w:ilvl="1" w:tplc="04090003" w:tentative="1">
+      <w:start w:val="1"/>
+      <w:numFmt w:val="bullet"/>
+      <w:lvlText w:val="o"/>
+      <w:lvlJc w:val="left"/>
+      <w:pPr>
+        <w:ind w:left="1440" w:hanging="360"/>
+      </w:pPr>
+      <w:rPr>
+        <w:rFonts w:ascii="Courier New" w:hAnsi="Courier New" w:cs="Courier New" w:hint="default"/>
+      </w:rPr>
+    </w:lvl>
+    <w:lvl w:ilvl="2" w:tplc="04090005" w:tentative="1">
+      <w:start w:val="1"/>
+      <w:numFmt w:val="bullet"/>
+      <w:lvlText w:val=""/>
+      <w:lvlJc w:val="left"/>
+      <w:pPr>
+        <w:ind w:left="2160" w:hanging="360"/>
+      </w:pPr>
+      <w:rPr>
+        <w:rFonts w:ascii="Wingdings" w:hAnsi="Wingdings" w:hint="default"/>
+      </w:rPr>
+    </w:lvl>
+    <w:lvl w:ilvl="3" w:tplc="04090001" w:tentative="1">
+      <w:start w:val="1"/>
+      <w:numFmt w:val="bullet"/>
+      <w:lvlText w:val=""/>
+      <w:lvlJc w:val="left"/>
+      <w:pPr>
+        <w:ind w:left="2880" w:hanging="360"/>
+      </w:pPr>
+      <w:rPr>
+        <w:rFonts w:ascii="Symbol" w:hAnsi="Symbol" w:hint="default"/>
+      </w:rPr>
+    </w:lvl>
+    <w:lvl w:ilvl="4" w:tplc="04090003" w:tentative="1">
+      <w:start w:val="1"/>
+      <w:numFmt w:val="bullet"/>
+      <w:lvlText w:val="o"/>
+      <w:lvlJc w:val="left"/>
+      <w:pPr>
+        <w:ind w:left="3600" w:hanging="360"/>
+      </w:pPr>
+      <w:rPr>
+        <w:rFonts w:ascii="Courier New" w:hAnsi="Courier New" w:cs="Courier New" w:hint="default"/>
+      </w:rPr>
+    </w:lvl>
+    <w:lvl w:ilvl="5" w:tplc="04090005" w:tentative="1">
+      <w:start w:val="1"/>
+      <w:numFmt w:val="bullet"/>
+      <w:lvlText w:val=""/>
+      <w:lvlJc w:val="left"/>
+      <w:pPr>
+        <w:ind w:left="4320" w:hanging="360"/>
+      </w:pPr>
+      <w:rPr>
+        <w:rFonts w:ascii="Wingdings" w:hAnsi="Wingdings" w:hint="default"/>
+      </w:rPr>
+    </w:lvl>
+    <w:lvl w:ilvl="6" w:tplc="04090001" w:tentative="1">
+      <w:start w:val="1"/>
+      <w:numFmt w:val="bullet"/>
+      <w:lvlText w:val=""/>
+      <w:lvlJc w:val="left"/>
+      <w:pPr>
+        <w:ind w:left="5040" w:hanging="360"/>
+      </w:pPr>
+      <w:rPr>
+        <w:rFonts w:ascii="Symbol" w:hAnsi="Symbol" w:hint="default"/>
+      </w:rPr>
+    </w:lvl>
+    <w:lvl w:ilvl="7" w:tplc="04090003" w:tentative="1">
+      <w:start w:val="1"/>
+      <w:numFmt w:val="bullet"/>
+      <w:lvlText w:val="o"/>
+      <w:lvlJc w:val="left"/>
+      <w:pPr>
+        <w:ind w:left="5760" w:hanging="360"/>
+      </w:pPr>
+      <w:rPr>
+        <w:rFonts w:ascii="Courier New" w:hAnsi="Courier New" w:cs="Courier New" w:hint="default"/>
+      </w:rPr>
+    </w:lvl>
+    <w:lvl w:ilvl="8" w:tplc="04090005" w:tentative="1">
+      <w:start w:val="1"/>
+      <w:numFmt w:val="bullet"/>
+      <w:lvlText w:val=""/>
+      <w:lvlJc w:val="left"/>
+      <w:pPr>
+        <w:ind w:left="6480" w:hanging="360"/>
+      </w:pPr>
+      <w:rPr>
+        <w:rFonts w:ascii="Wingdings" w:hAnsi="Wingdings" w:hint="default"/>
+      </w:rPr>
+    </w:lvl>
+  </w:abstractNum>
+  <w:abstractNum w:abstractNumId="2" w15:restartNumberingAfterBreak="0">
+    <w:nsid w:val="31C92A56"/>
+    <w:multiLevelType w:val="hybridMultilevel"/>
+    <w:tmpl w:val="C52EE7F4"/>
+    <w:lvl w:ilvl="0" w:tplc="0409000F">
+      <w:start w:val="1"/>
+      <w:numFmt w:val="decimal"/>
+      <w:lvlText w:val="%1."/>
+      <w:lvlJc w:val="left"/>
+      <w:pPr>
+        <w:ind w:left="720" w:hanging="360"/>
+      </w:pPr>
+    </w:lvl>
+    <w:lvl w:ilvl="1" w:tplc="04090019" w:tentative="1">
+      <w:start w:val="1"/>
+      <w:numFmt w:val="lowerLetter"/>
+      <w:lvlText w:val="%2."/>
+      <w:lvlJc w:val="left"/>
+      <w:pPr>
+        <w:ind w:left="1440" w:hanging="360"/>
+      </w:pPr>
+    </w:lvl>
+    <w:lvl w:ilvl="2" w:tplc="0409001B" w:tentative="1">
+      <w:start w:val="1"/>
+      <w:numFmt w:val="lowerRoman"/>
+      <w:lvlText w:val="%3."/>
+      <w:lvlJc w:val="right"/>
+      <w:pPr>
+        <w:ind w:left="2160" w:hanging="180"/>
+      </w:pPr>
+    </w:lvl>
+    <w:lvl w:ilvl="3" w:tplc="0409000F" w:tentative="1">
+      <w:start w:val="1"/>
+      <w:numFmt w:val="decimal"/>
+      <w:lvlText w:val="%4."/>
+      <w:lvlJc w:val="left"/>
+      <w:pPr>
+        <w:ind w:left="2880" w:hanging="360"/>
+      </w:pPr>
+    </w:lvl>
+    <w:lvl w:ilvl="4" w:tplc="04090019" w:tentative="1">
+      <w:start w:val="1"/>
+      <w:numFmt w:val="lowerLetter"/>
+      <w:lvlText w:val="%5."/>
+      <w:lvlJc w:val="left"/>
+      <w:pPr>
+        <w:ind w:left="3600" w:hanging="360"/>
+      </w:pPr>
+    </w:lvl>
+    <w:lvl w:ilvl="5" w:tplc="0409001B" w:tentative="1">
+      <w:start w:val="1"/>
+      <w:numFmt w:val="lowerRoman"/>
+      <w:lvlText w:val="%6."/>
+      <w:lvlJc w:val="right"/>
+      <w:pPr>
+        <w:ind w:left="4320" w:hanging="180"/>
+      </w:pPr>
+    </w:lvl>
+    <w:lvl w:ilvl="6" w:tplc="0409000F" w:tentative="1">
+      <w:start w:val="1"/>
+      <w:numFmt w:val="decimal"/>
+      <w:lvlText w:val="%7."/>
+      <w:lvlJc w:val="left"/>
+      <w:pPr>
+        <w:ind w:left="5040" w:hanging="360"/>
+      </w:pPr>
+    </w:lvl>
+    <w:lvl w:ilvl="7" w:tplc="04090019" w:tentative="1">
+      <w:start w:val="1"/>
+      <w:numFmt w:val="lowerLetter"/>
+      <w:lvlText w:val="%8."/>
+      <w:lvlJc w:val="left"/>
+      <w:pPr>
+        <w:ind w:left="5760" w:hanging="360"/>
+      </w:pPr>
+    </w:lvl>
+    <w:lvl w:ilvl="8" w:tplc="0409001B" w:tentative="1">
+      <w:start w:val="1"/>
+      <w:numFmt w:val="lowerRoman"/>
+      <w:lvlText w:val="%9."/>
+      <w:lvlJc w:val="right"/>
+      <w:pPr>
+        <w:ind w:left="6480" w:hanging="180"/>
+      </w:pPr>
+    </w:lvl>
+  </w:abstractNum>
+  <w:abstractNum w:abstractNumId="3" w15:restartNumberingAfterBreak="0">
+    <w:nsid w:val="52D573CD"/>
+    <w:multiLevelType w:val="hybridMultilevel"/>
+    <w:tmpl w:val="830CC726"/>
+    <w:lvl w:ilvl="0" w:tplc="04090001">
+      <w:start w:val="1"/>
+      <w:numFmt w:val="bullet"/>
+      <w:lvlText w:val=""/>
+      <w:lvlJc w:val="left"/>
+      <w:pPr>
+        <w:ind w:left="720" w:hanging="360"/>
+      </w:pPr>
+      <w:rPr>
+        <w:rFonts w:ascii="Symbol" w:hAnsi="Symbol" w:hint="default"/>
+      </w:rPr>
+    </w:lvl>
+    <w:lvl w:ilvl="1" w:tplc="04090003" w:tentative="1">
+      <w:start w:val="1"/>
+      <w:numFmt w:val="bullet"/>
+      <w:lvlText w:val="o"/>
+      <w:lvlJc w:val="left"/>
+      <w:pPr>
+        <w:ind w:left="1440" w:hanging="360"/>
+      </w:pPr>
+      <w:rPr>
+        <w:rFonts w:ascii="Courier New" w:hAnsi="Courier New" w:cs="Courier New" w:hint="default"/>
+      </w:rPr>
+    </w:lvl>
+    <w:lvl w:ilvl="2" w:tplc="04090005" w:tentative="1">
+      <w:start w:val="1"/>
+      <w:numFmt w:val="bullet"/>
+      <w:lvlText w:val=""/>
+      <w:lvlJc w:val="left"/>
+      <w:pPr>
+        <w:ind w:left="2160" w:hanging="360"/>
+      </w:pPr>
+      <w:rPr>
+        <w:rFonts w:ascii="Wingdings" w:hAnsi="Wingdings" w:hint="default"/>
+      </w:rPr>
+    </w:lvl>
+    <w:lvl w:ilvl="3" w:tplc="04090001" w:tentative="1">
+      <w:start w:val="1"/>
+      <w:numFmt w:val="bullet"/>
+      <w:lvlText w:val=""/>
+      <w:lvlJc w:val="left"/>
+      <w:pPr>
+        <w:ind w:left="2880" w:hanging="360"/>
+      </w:pPr>
+      <w:rPr>
+        <w:rFonts w:ascii="Symbol" w:hAnsi="Symbol" w:hint="default"/>
+      </w:rPr>
+    </w:lvl>
+    <w:lvl w:ilvl="4" w:tplc="04090003" w:tentative="1">
+      <w:start w:val="1"/>
+      <w:numFmt w:val="bullet"/>
+      <w:lvlText w:val="o"/>
+      <w:lvlJc w:val="left"/>
+      <w:pPr>
+        <w:ind w:left="3600" w:hanging="360"/>
+      </w:pPr>
+      <w:rPr>
+        <w:rFonts w:ascii="Courier New" w:hAnsi="Courier New" w:cs="Courier New" w:hint="default"/>
+      </w:rPr>
+    </w:lvl>
+    <w:lvl w:ilvl="5" w:tplc="04090005" w:tentative="1">
+      <w:start w:val="1"/>
+      <w:numFmt w:val="bullet"/>
+      <w:lvlText w:val=""/>
+      <w:lvlJc w:val="left"/>
+      <w:pPr>
+        <w:ind w:left="4320" w:hanging="360"/>
+      </w:pPr>
+      <w:rPr>
+        <w:rFonts w:ascii="Wingdings" w:hAnsi="Wingdings" w:hint="default"/>
+      </w:rPr>
+    </w:lvl>
+    <w:lvl w:ilvl="6" w:tplc="04090001" w:tentative="1">
+      <w:start w:val="1"/>
+      <w:numFmt w:val="bullet"/>
+      <w:lvlText w:val=""/>
+      <w:lvlJc w:val="left"/>
+      <w:pPr>
+        <w:ind w:left="5040" w:hanging="360"/>
+      </w:pPr>
+      <w:rPr>
+        <w:rFonts w:ascii="Symbol" w:hAnsi="Symbol" w:hint="default"/>
+      </w:rPr>
+    </w:lvl>
+    <w:lvl w:ilvl="7" w:tplc="04090003" w:tentative="1">
+      <w:start w:val="1"/>
+      <w:numFmt w:val="bullet"/>
+      <w:lvlText w:val="o"/>
+      <w:lvlJc w:val="left"/>
+      <w:pPr>
+        <w:ind w:left="5760" w:hanging="360"/>
+      </w:pPr>
+      <w:rPr>
+        <w:rFonts w:ascii="Courier New" w:hAnsi="Courier New" w:cs="Courier New" w:hint="default"/>
+      </w:rPr>
+    </w:lvl>
+    <w:lvl w:ilvl="8" w:tplc="04090005" w:tentative="1">
+      <w:start w:val="1"/>
+      <w:numFmt w:val="bullet"/>
+      <w:lvlText w:val=""/>
+      <w:lvlJc w:val="left"/>
+      <w:pPr>
+        <w:ind w:left="6480" w:hanging="360"/>
+      </w:pPr>
+      <w:rPr>
+        <w:rFonts w:ascii="Wingdings" w:hAnsi="Wingdings" w:hint="default"/>
+      </w:rPr>
+    </w:lvl>
+  </w:abstractNum>
+  <w:num w:numId="1">
+    <w:abstractNumId w:val="3"/>
+  </w:num>
+  <w:num w:numId="2">
+    <w:abstractNumId w:val="2"/>
+  </w:num>
+  <w:num w:numId="3">
+    <w:abstractNumId w:val="1"/>
+  </w:num>
+  <w:num w:numId="4">
+    <w:abstractNumId w:val="0"/>
+  </w:num>
+</w:numbering>
 </file>
 
 <file path=word/styles.xml><?xml version="1.0" encoding="utf-8"?>
@@ -890,6 +1681,9 @@
   <w:style w:type="paragraph" w:default="1" w:styleId="Normal">
     <w:name w:val="Normal"/>
     <w:qFormat/>
+    <w:rPr>
+      <w:lang w:val="en-GB"/>
+    </w:rPr>
   </w:style>
   <w:style w:type="character" w:default="1" w:styleId="DefaultParagraphFont">
     <w:name w:val="Default Paragraph Font"/>
@@ -929,6 +1723,17 @@
       <w:color w:val="0000FF"/>
       <w:u w:val="single"/>
     </w:rPr>
+  </w:style>
+  <w:style w:type="paragraph" w:styleId="ListParagraph">
+    <w:name w:val="List Paragraph"/>
+    <w:basedOn w:val="Normal"/>
+    <w:uiPriority w:val="34"/>
+    <w:qFormat/>
+    <w:rsid w:val="004C6B39"/>
+    <w:pPr>
+      <w:ind w:left="720"/>
+      <w:contextualSpacing/>
+    </w:pPr>
   </w:style>
 </w:styles>
 </file>

</xml_diff>